<commit_message>
added logic to fill template and conver to pdf
</commit_message>
<xml_diff>
--- a/Templates/3LIFT CERT TEMPLATE.docx
+++ b/Templates/3LIFT CERT TEMPLATE.docx
@@ -148,7 +148,23 @@
                 <w:sz w:val="28"/>
                 <w:szCs w:val="28"/>
               </w:rPr>
-              <w:t xml:space="preserve">  %NAME% </w:t>
+              <w:t xml:space="preserve">  </w:t>
+            </w:r>
+            <w:r>
+              <w:rPr>
+                <w:rFonts w:ascii="Droid Serif" w:eastAsia="Droid Serif" w:hAnsi="Droid Serif" w:cs="Droid Serif"/>
+                <w:sz w:val="28"/>
+                <w:szCs w:val="28"/>
+              </w:rPr>
+              <w:t>zzNAMEzz</w:t>
+            </w:r>
+            <w:r>
+              <w:rPr>
+                <w:rFonts w:ascii="Droid Serif" w:eastAsia="Droid Serif" w:hAnsi="Droid Serif" w:cs="Droid Serif"/>
+                <w:sz w:val="28"/>
+                <w:szCs w:val="28"/>
+              </w:rPr>
+              <w:t xml:space="preserve"> </w:t>
             </w:r>
           </w:p>
         </w:tc>
@@ -237,7 +253,15 @@
                 <w:sz w:val="28"/>
                 <w:szCs w:val="28"/>
               </w:rPr>
-              <w:t xml:space="preserve">  %GENDER% </w:t>
+              <w:t xml:space="preserve">  zzGENDERzz</w:t>
+            </w:r>
+            <w:r>
+              <w:rPr>
+                <w:rFonts w:ascii="Droid Serif" w:eastAsia="Droid Serif" w:hAnsi="Droid Serif" w:cs="Droid Serif"/>
+                <w:sz w:val="28"/>
+                <w:szCs w:val="28"/>
+              </w:rPr>
+              <w:t xml:space="preserve"> </w:t>
             </w:r>
           </w:p>
         </w:tc>
@@ -326,7 +350,15 @@
                 <w:sz w:val="28"/>
                 <w:szCs w:val="28"/>
               </w:rPr>
-              <w:t xml:space="preserve"> %EQUIP% </w:t>
+              <w:t xml:space="preserve"> </w:t>
+            </w:r>
+            <w:r>
+              <w:rPr>
+                <w:rFonts w:ascii="Droid Serif" w:eastAsia="Droid Serif" w:hAnsi="Droid Serif" w:cs="Droid Serif"/>
+                <w:sz w:val="28"/>
+                <w:szCs w:val="28"/>
+              </w:rPr>
+              <w:t>zzEQUIPzz</w:t>
             </w:r>
           </w:p>
         </w:tc>
@@ -376,7 +408,7 @@
                 <w:sz w:val="28"/>
                 <w:szCs w:val="28"/>
               </w:rPr>
-              <w:t xml:space="preserve"> %PLACE% </w:t>
+              <w:t xml:space="preserve"> </w:t>
             </w:r>
           </w:p>
         </w:tc>
@@ -421,7 +453,15 @@
                 <w:sz w:val="28"/>
                 <w:szCs w:val="28"/>
               </w:rPr>
-              <w:t xml:space="preserve"> %DIV% </w:t>
+              <w:t xml:space="preserve"> </w:t>
+            </w:r>
+            <w:r>
+              <w:rPr>
+                <w:rFonts w:ascii="Droid Serif" w:eastAsia="Droid Serif" w:hAnsi="Droid Serif" w:cs="Droid Serif"/>
+                <w:sz w:val="28"/>
+                <w:szCs w:val="28"/>
+              </w:rPr>
+              <w:t>zzDIVzz</w:t>
             </w:r>
           </w:p>
         </w:tc>
@@ -466,7 +506,15 @@
                 <w:sz w:val="28"/>
                 <w:szCs w:val="28"/>
               </w:rPr>
-              <w:t xml:space="preserve"> %CLASS%  </w:t>
+              <w:t xml:space="preserve"> </w:t>
+            </w:r>
+            <w:r>
+              <w:rPr>
+                <w:rFonts w:ascii="Droid Serif" w:eastAsia="Droid Serif" w:hAnsi="Droid Serif" w:cs="Droid Serif"/>
+                <w:sz w:val="28"/>
+                <w:szCs w:val="28"/>
+              </w:rPr>
+              <w:t>zzCLASSzz</w:t>
             </w:r>
           </w:p>
         </w:tc>
@@ -539,7 +587,7 @@
                 <w:sz w:val="28"/>
                 <w:szCs w:val="28"/>
               </w:rPr>
-              <w:t xml:space="preserve"> %SQUAT% KG </w:t>
+              <w:t xml:space="preserve"> </w:t>
             </w:r>
           </w:p>
         </w:tc>
@@ -584,7 +632,7 @@
                 <w:sz w:val="28"/>
                 <w:szCs w:val="28"/>
               </w:rPr>
-              <w:t xml:space="preserve"> %BENCH% KG</w:t>
+              <w:t xml:space="preserve"> </w:t>
             </w:r>
           </w:p>
         </w:tc>
@@ -629,7 +677,7 @@
                 <w:sz w:val="28"/>
                 <w:szCs w:val="28"/>
               </w:rPr>
-              <w:t xml:space="preserve"> %DEADLIFT% KG</w:t>
+              <w:t xml:space="preserve"> </w:t>
             </w:r>
           </w:p>
           <w:p>
@@ -685,7 +733,7 @@
                 <w:sz w:val="28"/>
                 <w:szCs w:val="28"/>
               </w:rPr>
-              <w:t xml:space="preserve">  %TOTAL% KG</w:t>
+              <w:t xml:space="preserve">  </w:t>
             </w:r>
           </w:p>
         </w:tc>

</xml_diff>